<commit_message>
lesson 148 - homework
</commit_message>
<xml_diff>
--- a/english_via_skype/solutions/doc/lesson_147_Linking words Wo_edit.docx
+++ b/english_via_skype/solutions/doc/lesson_147_Linking words Wo_edit.docx
@@ -10,8 +10,6 @@
           <w:lang w:val="pl-PL"/>
         </w:rPr>
       </w:pPr>
-      <w:bookmarkStart w:id="0" w:name="_GoBack"/>
-      <w:bookmarkEnd w:id="0"/>
       <w:r>
         <w:rPr>
           <w:sz w:val="28"/>
@@ -135,35 +133,65 @@
     <w:p>
       <w:pPr>
         <w:rPr>
-          <w:b/>
-          <w:sz w:val="28"/>
-          <w:szCs w:val="28"/>
-        </w:rPr>
-      </w:pPr>
-      <w:r>
-        <w:rPr>
-          <w:b/>
-          <w:sz w:val="28"/>
-          <w:szCs w:val="28"/>
+          <w:sz w:val="28"/>
+          <w:szCs w:val="28"/>
+        </w:rPr>
+      </w:pPr>
+      <w:r>
+        <w:rPr>
+          <w:sz w:val="28"/>
+          <w:szCs w:val="28"/>
+        </w:rPr>
+        <w:t xml:space="preserve">I took all needed documents, what is more, </w:t>
+      </w:r>
+      <w:r>
+        <w:rPr>
+          <w:sz w:val="28"/>
+          <w:szCs w:val="28"/>
+        </w:rPr>
+        <w:t>I managed to acquaint myself with them.</w:t>
+      </w:r>
+    </w:p>
+    <w:p>
+      <w:pPr>
+        <w:rPr>
+          <w:b/>
+          <w:sz w:val="28"/>
+          <w:szCs w:val="28"/>
+          <w:lang w:val="pl-PL"/>
+        </w:rPr>
+      </w:pPr>
+      <w:proofErr w:type="spellStart"/>
+      <w:r>
+        <w:rPr>
+          <w:b/>
+          <w:sz w:val="28"/>
+          <w:szCs w:val="28"/>
+          <w:lang w:val="pl-PL"/>
         </w:rPr>
         <w:t>Furthermore</w:t>
       </w:r>
-      <w:r>
-        <w:rPr>
-          <w:b/>
-          <w:sz w:val="28"/>
-          <w:szCs w:val="28"/>
+      <w:proofErr w:type="spellEnd"/>
+      <w:r>
+        <w:rPr>
+          <w:b/>
+          <w:sz w:val="28"/>
+          <w:szCs w:val="28"/>
+          <w:lang w:val="pl-PL"/>
         </w:rPr>
         <w:t>/</w:t>
       </w:r>
-      <w:r>
-        <w:rPr>
-          <w:b/>
-          <w:sz w:val="28"/>
-          <w:szCs w:val="28"/>
+      <w:proofErr w:type="spellStart"/>
+      <w:r>
+        <w:rPr>
+          <w:b/>
+          <w:sz w:val="28"/>
+          <w:szCs w:val="28"/>
+          <w:lang w:val="pl-PL"/>
         </w:rPr>
         <w:t>Moreover</w:t>
       </w:r>
+      <w:proofErr w:type="spellEnd"/>
     </w:p>
     <w:p>
       <w:pPr>
@@ -185,6 +213,35 @@
     <w:p>
       <w:pPr>
         <w:rPr>
+          <w:sz w:val="28"/>
+          <w:szCs w:val="28"/>
+        </w:rPr>
+      </w:pPr>
+      <w:r>
+        <w:rPr>
+          <w:sz w:val="28"/>
+          <w:szCs w:val="28"/>
+        </w:rPr>
+        <w:t xml:space="preserve">Our company increased </w:t>
+      </w:r>
+      <w:r>
+        <w:rPr>
+          <w:sz w:val="28"/>
+          <w:szCs w:val="28"/>
+        </w:rPr>
+        <w:t xml:space="preserve">turnovers </w:t>
+      </w:r>
+      <w:r>
+        <w:rPr>
+          <w:sz w:val="28"/>
+          <w:szCs w:val="28"/>
+        </w:rPr>
+        <w:t>last year, furthermore, it hired 50 new employees.</w:t>
+      </w:r>
+    </w:p>
+    <w:p>
+      <w:pPr>
+        <w:rPr>
           <w:b/>
           <w:sz w:val="28"/>
           <w:szCs w:val="28"/>
@@ -245,41 +302,210 @@
           <w:szCs w:val="28"/>
           <w:lang w:val="pl-PL"/>
         </w:rPr>
-        <w:t>i nie przeprosił za swoje zachowanie</w:t>
-      </w:r>
-    </w:p>
-    <w:p>
-      <w:pPr>
-        <w:rPr>
-          <w:b/>
-          <w:sz w:val="28"/>
-          <w:szCs w:val="28"/>
-        </w:rPr>
-      </w:pPr>
-      <w:r>
-        <w:rPr>
-          <w:b/>
-          <w:sz w:val="28"/>
-          <w:szCs w:val="28"/>
-        </w:rPr>
-        <w:t>In addition</w:t>
-      </w:r>
-    </w:p>
-    <w:p>
-      <w:pPr>
-        <w:rPr>
-          <w:sz w:val="28"/>
-          <w:szCs w:val="28"/>
-          <w:lang w:val="pl-PL"/>
-        </w:rPr>
-      </w:pPr>
-      <w:r>
-        <w:rPr>
-          <w:sz w:val="28"/>
-          <w:szCs w:val="28"/>
-          <w:lang w:val="pl-PL"/>
-        </w:rPr>
-        <w:t xml:space="preserve">         W zeszłym roku rozpoczęliśmy kampanię reklamową na dużą skalę. W  dodatku nawiązaliśmy współpracę z nową agencją reklamową</w:t>
+        <w:t>i nie przeprosił za swoje zacho</w:t>
+      </w:r>
+      <w:bookmarkStart w:id="0" w:name="_GoBack"/>
+      <w:bookmarkEnd w:id="0"/>
+      <w:r>
+        <w:rPr>
+          <w:sz w:val="28"/>
+          <w:szCs w:val="28"/>
+          <w:lang w:val="pl-PL"/>
+        </w:rPr>
+        <w:t>wanie</w:t>
+      </w:r>
+    </w:p>
+    <w:p>
+      <w:pPr>
+        <w:rPr>
+          <w:sz w:val="28"/>
+          <w:szCs w:val="28"/>
+        </w:rPr>
+      </w:pPr>
+      <w:r>
+        <w:rPr>
+          <w:sz w:val="28"/>
+          <w:szCs w:val="28"/>
+        </w:rPr>
+        <w:t xml:space="preserve">He canceled the meeting at short notice as well as he didn’t </w:t>
+      </w:r>
+      <w:r>
+        <w:rPr>
+          <w:sz w:val="28"/>
+          <w:szCs w:val="28"/>
+        </w:rPr>
+        <w:t>apologize for his behavior.</w:t>
+      </w:r>
+    </w:p>
+    <w:p>
+      <w:pPr>
+        <w:rPr>
+          <w:b/>
+          <w:sz w:val="28"/>
+          <w:szCs w:val="28"/>
+          <w:lang w:val="pl-PL"/>
+        </w:rPr>
+      </w:pPr>
+      <w:r>
+        <w:rPr>
+          <w:b/>
+          <w:sz w:val="28"/>
+          <w:szCs w:val="28"/>
+          <w:lang w:val="pl-PL"/>
+        </w:rPr>
+        <w:t xml:space="preserve">In </w:t>
+      </w:r>
+      <w:proofErr w:type="spellStart"/>
+      <w:r>
+        <w:rPr>
+          <w:b/>
+          <w:sz w:val="28"/>
+          <w:szCs w:val="28"/>
+          <w:lang w:val="pl-PL"/>
+        </w:rPr>
+        <w:t>addition</w:t>
+      </w:r>
+      <w:proofErr w:type="spellEnd"/>
+    </w:p>
+    <w:p>
+      <w:pPr>
+        <w:rPr>
+          <w:sz w:val="28"/>
+          <w:szCs w:val="28"/>
+        </w:rPr>
+      </w:pPr>
+      <w:r>
+        <w:rPr>
+          <w:sz w:val="28"/>
+          <w:szCs w:val="28"/>
+          <w:lang w:val="pl-PL"/>
+        </w:rPr>
+        <w:t xml:space="preserve">         W zeszłym roku rozpoczęliśmy kampanię reklamową na dużą skalę. </w:t>
+      </w:r>
+      <w:r>
+        <w:rPr>
+          <w:sz w:val="28"/>
+          <w:szCs w:val="28"/>
+        </w:rPr>
+        <w:t xml:space="preserve">W  </w:t>
+      </w:r>
+      <w:proofErr w:type="spellStart"/>
+      <w:r>
+        <w:rPr>
+          <w:sz w:val="28"/>
+          <w:szCs w:val="28"/>
+        </w:rPr>
+        <w:t>dodatku</w:t>
+      </w:r>
+      <w:proofErr w:type="spellEnd"/>
+      <w:r>
+        <w:rPr>
+          <w:sz w:val="28"/>
+          <w:szCs w:val="28"/>
+        </w:rPr>
+        <w:t xml:space="preserve"> </w:t>
+      </w:r>
+      <w:proofErr w:type="spellStart"/>
+      <w:r>
+        <w:rPr>
+          <w:sz w:val="28"/>
+          <w:szCs w:val="28"/>
+        </w:rPr>
+        <w:t>nawiązaliśmy</w:t>
+      </w:r>
+      <w:proofErr w:type="spellEnd"/>
+      <w:r>
+        <w:rPr>
+          <w:sz w:val="28"/>
+          <w:szCs w:val="28"/>
+        </w:rPr>
+        <w:t xml:space="preserve"> </w:t>
+      </w:r>
+      <w:proofErr w:type="spellStart"/>
+      <w:r>
+        <w:rPr>
+          <w:sz w:val="28"/>
+          <w:szCs w:val="28"/>
+        </w:rPr>
+        <w:t>współpracę</w:t>
+      </w:r>
+      <w:proofErr w:type="spellEnd"/>
+      <w:r>
+        <w:rPr>
+          <w:sz w:val="28"/>
+          <w:szCs w:val="28"/>
+        </w:rPr>
+        <w:t xml:space="preserve"> z </w:t>
+      </w:r>
+      <w:proofErr w:type="spellStart"/>
+      <w:r>
+        <w:rPr>
+          <w:sz w:val="28"/>
+          <w:szCs w:val="28"/>
+        </w:rPr>
+        <w:t>nową</w:t>
+      </w:r>
+      <w:proofErr w:type="spellEnd"/>
+      <w:r>
+        <w:rPr>
+          <w:sz w:val="28"/>
+          <w:szCs w:val="28"/>
+        </w:rPr>
+        <w:t xml:space="preserve"> </w:t>
+      </w:r>
+      <w:proofErr w:type="spellStart"/>
+      <w:r>
+        <w:rPr>
+          <w:sz w:val="28"/>
+          <w:szCs w:val="28"/>
+        </w:rPr>
+        <w:t>agencją</w:t>
+      </w:r>
+      <w:proofErr w:type="spellEnd"/>
+      <w:r>
+        <w:rPr>
+          <w:sz w:val="28"/>
+          <w:szCs w:val="28"/>
+        </w:rPr>
+        <w:t xml:space="preserve"> </w:t>
+      </w:r>
+      <w:proofErr w:type="spellStart"/>
+      <w:r>
+        <w:rPr>
+          <w:sz w:val="28"/>
+          <w:szCs w:val="28"/>
+        </w:rPr>
+        <w:t>reklamową</w:t>
+      </w:r>
+      <w:proofErr w:type="spellEnd"/>
+    </w:p>
+    <w:p>
+      <w:pPr>
+        <w:rPr>
+          <w:sz w:val="28"/>
+          <w:szCs w:val="28"/>
+        </w:rPr>
+      </w:pPr>
+      <w:r>
+        <w:rPr>
+          <w:sz w:val="28"/>
+          <w:szCs w:val="28"/>
+        </w:rPr>
+        <w:t>Last year we began advertising company on a</w:t>
+      </w:r>
+      <w:r>
+        <w:rPr>
+          <w:sz w:val="28"/>
+          <w:szCs w:val="28"/>
+        </w:rPr>
+        <w:t xml:space="preserve"> broad scale. In addition we col</w:t>
+      </w:r>
+      <w:r>
+        <w:rPr>
+          <w:sz w:val="28"/>
+          <w:szCs w:val="28"/>
+        </w:rPr>
+        <w:t>laboration with new advertiser.</w:t>
       </w:r>
     </w:p>
     <w:p>
@@ -325,6 +551,28 @@
     <w:p>
       <w:pPr>
         <w:rPr>
+          <w:sz w:val="28"/>
+          <w:szCs w:val="28"/>
+        </w:rPr>
+      </w:pPr>
+      <w:r>
+        <w:rPr>
+          <w:sz w:val="28"/>
+          <w:szCs w:val="28"/>
+        </w:rPr>
+        <w:t xml:space="preserve">Not only the meeting dragged out </w:t>
+      </w:r>
+      <w:r>
+        <w:rPr>
+          <w:sz w:val="28"/>
+          <w:szCs w:val="28"/>
+        </w:rPr>
+        <w:t>but also we didn’t manage to draw any conclusions.</w:t>
+      </w:r>
+    </w:p>
+    <w:p>
+      <w:pPr>
+        <w:rPr>
           <w:b/>
           <w:sz w:val="28"/>
           <w:szCs w:val="28"/>
@@ -394,7 +642,64 @@
         <w:rPr>
           <w:sz w:val="28"/>
           <w:szCs w:val="28"/>
-          <w:lang w:val="pl-PL"/>
+        </w:rPr>
+      </w:pPr>
+      <w:r>
+        <w:rPr>
+          <w:sz w:val="28"/>
+          <w:szCs w:val="28"/>
+        </w:rPr>
+        <w:lastRenderedPageBreak/>
+        <w:t xml:space="preserve">The plenary reunion of </w:t>
+      </w:r>
+      <w:r>
+        <w:rPr>
+          <w:sz w:val="28"/>
+          <w:szCs w:val="28"/>
+        </w:rPr>
+        <w:t xml:space="preserve">stakeholders held </w:t>
+      </w:r>
+      <w:r>
+        <w:rPr>
+          <w:sz w:val="28"/>
+          <w:szCs w:val="28"/>
+        </w:rPr>
+        <w:t xml:space="preserve">week later. </w:t>
+      </w:r>
+      <w:r>
+        <w:rPr>
+          <w:sz w:val="28"/>
+          <w:szCs w:val="28"/>
+        </w:rPr>
+        <w:t xml:space="preserve">Not to mention the fact the half of them didn’t </w:t>
+      </w:r>
+      <w:r>
+        <w:rPr>
+          <w:sz w:val="28"/>
+          <w:szCs w:val="28"/>
+        </w:rPr>
+        <w:t>go on</w:t>
+      </w:r>
+      <w:r>
+        <w:rPr>
+          <w:sz w:val="28"/>
+          <w:szCs w:val="28"/>
+        </w:rPr>
+        <w:t xml:space="preserve"> </w:t>
+      </w:r>
+      <w:r>
+        <w:rPr>
+          <w:sz w:val="28"/>
+          <w:szCs w:val="28"/>
+        </w:rPr>
+        <w:t xml:space="preserve">this meeting. </w:t>
+      </w:r>
+    </w:p>
+    <w:p>
+      <w:pPr>
+        <w:rPr>
+          <w:sz w:val="28"/>
+          <w:szCs w:val="28"/>
         </w:rPr>
       </w:pPr>
     </w:p>
@@ -434,6 +739,7 @@
           <w:b/>
           <w:sz w:val="28"/>
           <w:szCs w:val="28"/>
+          <w:lang w:val="pl-PL"/>
         </w:rPr>
       </w:pPr>
       <w:r>
@@ -445,23 +751,34 @@
         </w:rPr>
         <w:t>I</w:t>
       </w:r>
-      <w:proofErr w:type="spellStart"/>
-      <w:r>
-        <w:rPr>
-          <w:b/>
-          <w:sz w:val="28"/>
-          <w:szCs w:val="28"/>
-        </w:rPr>
-        <w:t>n</w:t>
-      </w:r>
-      <w:proofErr w:type="spellEnd"/>
-      <w:r>
-        <w:rPr>
-          <w:b/>
-          <w:sz w:val="28"/>
-          <w:szCs w:val="28"/>
-        </w:rPr>
-        <w:t xml:space="preserve"> contrast to</w:t>
+      <w:r>
+        <w:rPr>
+          <w:b/>
+          <w:sz w:val="28"/>
+          <w:szCs w:val="28"/>
+          <w:lang w:val="pl-PL"/>
+        </w:rPr>
+        <w:t xml:space="preserve">n </w:t>
+      </w:r>
+      <w:proofErr w:type="spellStart"/>
+      <w:r>
+        <w:rPr>
+          <w:b/>
+          <w:sz w:val="28"/>
+          <w:szCs w:val="28"/>
+          <w:lang w:val="pl-PL"/>
+        </w:rPr>
+        <w:t>contrast</w:t>
+      </w:r>
+      <w:proofErr w:type="spellEnd"/>
+      <w:r>
+        <w:rPr>
+          <w:b/>
+          <w:sz w:val="28"/>
+          <w:szCs w:val="28"/>
+          <w:lang w:val="pl-PL"/>
+        </w:rPr>
+        <w:t xml:space="preserve"> to</w:t>
       </w:r>
     </w:p>
     <w:p>
@@ -498,296 +815,363 @@
           <w:szCs w:val="28"/>
           <w:lang w:val="pl-PL"/>
         </w:rPr>
+        <w:t>discrepancy</w:t>
+      </w:r>
+      <w:proofErr w:type="spellEnd"/>
+    </w:p>
+    <w:p>
+      <w:pPr>
+        <w:rPr>
+          <w:sz w:val="28"/>
+          <w:szCs w:val="28"/>
+          <w:lang w:val="pl-PL"/>
+        </w:rPr>
+      </w:pPr>
+      <w:r>
+        <w:rPr>
+          <w:sz w:val="28"/>
+          <w:szCs w:val="28"/>
+          <w:lang w:val="pl-PL"/>
+        </w:rPr>
+        <w:t>Istnieje ogromna rozbieżność pomiędzy zestawieniem które przygotował mój zastępca a moimi wyliczeniami</w:t>
+      </w:r>
+    </w:p>
+    <w:p>
+      <w:pPr>
+        <w:rPr>
+          <w:b/>
+          <w:sz w:val="28"/>
+          <w:szCs w:val="28"/>
+          <w:lang w:val="pl-PL"/>
+        </w:rPr>
+      </w:pPr>
+      <w:proofErr w:type="spellStart"/>
+      <w:r>
+        <w:rPr>
+          <w:b/>
+          <w:sz w:val="28"/>
+          <w:szCs w:val="28"/>
+          <w:lang w:val="pl-PL"/>
+        </w:rPr>
+        <w:t>Although</w:t>
+      </w:r>
+      <w:proofErr w:type="spellEnd"/>
+      <w:r>
+        <w:rPr>
+          <w:b/>
+          <w:sz w:val="28"/>
+          <w:szCs w:val="28"/>
+          <w:lang w:val="pl-PL"/>
+        </w:rPr>
+        <w:t xml:space="preserve">, win-win </w:t>
+      </w:r>
+      <w:proofErr w:type="spellStart"/>
+      <w:r>
+        <w:rPr>
+          <w:b/>
+          <w:sz w:val="28"/>
+          <w:szCs w:val="28"/>
+          <w:lang w:val="pl-PL"/>
+        </w:rPr>
+        <w:t>situation</w:t>
+      </w:r>
+      <w:proofErr w:type="spellEnd"/>
+    </w:p>
+    <w:p>
+      <w:pPr>
+        <w:rPr>
+          <w:sz w:val="28"/>
+          <w:szCs w:val="28"/>
+          <w:lang w:val="pl-PL"/>
+        </w:rPr>
+      </w:pPr>
+      <w:r>
+        <w:rPr>
+          <w:sz w:val="28"/>
+          <w:szCs w:val="28"/>
+          <w:lang w:val="pl-PL"/>
+        </w:rPr>
+        <w:t>Chociaż nie osiągnęliśmy konsensusu wydaje mi się że w końcu osiągniemy sytuacją w której wygrywają obie strony</w:t>
+      </w:r>
+    </w:p>
+    <w:p>
+      <w:pPr>
+        <w:rPr>
+          <w:b/>
+          <w:sz w:val="28"/>
+          <w:szCs w:val="28"/>
+          <w:lang w:val="pl-PL"/>
+        </w:rPr>
+      </w:pPr>
+      <w:proofErr w:type="spellStart"/>
+      <w:r>
+        <w:rPr>
+          <w:b/>
+          <w:sz w:val="28"/>
+          <w:szCs w:val="28"/>
+          <w:lang w:val="pl-PL"/>
+        </w:rPr>
+        <w:t>Despite</w:t>
+      </w:r>
+      <w:proofErr w:type="spellEnd"/>
+    </w:p>
+    <w:p>
+      <w:pPr>
+        <w:rPr>
+          <w:sz w:val="28"/>
+          <w:szCs w:val="28"/>
+          <w:lang w:val="pl-PL"/>
+        </w:rPr>
+      </w:pPr>
+      <w:r>
+        <w:rPr>
+          <w:sz w:val="28"/>
+          <w:szCs w:val="28"/>
+          <w:lang w:val="pl-PL"/>
+        </w:rPr>
+        <w:t>Pomimo iż ta decyzja jest nierozważna jestem pewna że konsekwencje będą katastrofalne</w:t>
+      </w:r>
+    </w:p>
+    <w:p>
+      <w:pPr>
+        <w:rPr>
+          <w:b/>
+          <w:sz w:val="28"/>
+          <w:szCs w:val="28"/>
+          <w:lang w:val="pl-PL"/>
+        </w:rPr>
+      </w:pPr>
+      <w:proofErr w:type="spellStart"/>
+      <w:r>
+        <w:rPr>
+          <w:b/>
+          <w:sz w:val="28"/>
+          <w:szCs w:val="28"/>
+          <w:lang w:val="pl-PL"/>
+        </w:rPr>
+        <w:t>Nevertheless</w:t>
+      </w:r>
+      <w:proofErr w:type="spellEnd"/>
+    </w:p>
+    <w:p>
+      <w:pPr>
+        <w:rPr>
+          <w:sz w:val="28"/>
+          <w:szCs w:val="28"/>
+          <w:lang w:val="pl-PL"/>
+        </w:rPr>
+      </w:pPr>
+      <w:r>
+        <w:rPr>
+          <w:sz w:val="28"/>
+          <w:szCs w:val="28"/>
+          <w:lang w:val="pl-PL"/>
+        </w:rPr>
+        <w:t>Próbowałam złapać go na komórce jednakże cały czas jest nieosiągalny</w:t>
+      </w:r>
+    </w:p>
+    <w:p>
+      <w:pPr>
+        <w:rPr>
+          <w:b/>
+          <w:sz w:val="28"/>
+          <w:szCs w:val="28"/>
+          <w:lang w:val="pl-PL"/>
+        </w:rPr>
+      </w:pPr>
+      <w:proofErr w:type="spellStart"/>
+      <w:r>
+        <w:rPr>
+          <w:b/>
+          <w:sz w:val="28"/>
+          <w:szCs w:val="28"/>
+          <w:lang w:val="pl-PL"/>
+        </w:rPr>
+        <w:t>Whereas</w:t>
+      </w:r>
+      <w:proofErr w:type="spellEnd"/>
+    </w:p>
+    <w:p>
+      <w:pPr>
+        <w:rPr>
+          <w:sz w:val="28"/>
+          <w:szCs w:val="28"/>
+          <w:lang w:val="pl-PL"/>
+        </w:rPr>
+      </w:pPr>
+      <w:r>
+        <w:rPr>
+          <w:sz w:val="28"/>
+          <w:szCs w:val="28"/>
+          <w:lang w:val="pl-PL"/>
+        </w:rPr>
+        <w:t xml:space="preserve">Wielu moich podwładnych obija się </w:t>
+      </w:r>
+      <w:r>
+        <w:rPr>
+          <w:sz w:val="28"/>
+          <w:szCs w:val="28"/>
+          <w:lang w:val="pl-PL"/>
+        </w:rPr>
+        <w:t xml:space="preserve">podczas gdy ja wkładam wiele wysiłku by </w:t>
+      </w:r>
+      <w:r>
+        <w:rPr>
+          <w:sz w:val="28"/>
+          <w:szCs w:val="28"/>
+          <w:lang w:val="pl-PL"/>
+        </w:rPr>
+        <w:t>skończyć wszystko przed ostatecznym terminem</w:t>
+      </w:r>
+    </w:p>
+    <w:p>
+      <w:pPr>
+        <w:rPr>
+          <w:b/>
+          <w:sz w:val="28"/>
+          <w:szCs w:val="28"/>
+        </w:rPr>
+      </w:pPr>
+      <w:r>
+        <w:rPr>
+          <w:b/>
+          <w:sz w:val="28"/>
+          <w:szCs w:val="28"/>
+        </w:rPr>
+        <w:t>On one hand/On the other hand</w:t>
+      </w:r>
+    </w:p>
+    <w:p>
+      <w:pPr>
+        <w:rPr>
+          <w:sz w:val="28"/>
+          <w:szCs w:val="28"/>
+          <w:lang w:val="pl-PL"/>
+        </w:rPr>
+      </w:pPr>
+      <w:r>
+        <w:rPr>
+          <w:sz w:val="28"/>
+          <w:szCs w:val="28"/>
+          <w:lang w:val="pl-PL"/>
+        </w:rPr>
+        <w:t xml:space="preserve">Z jednej strony  zmiany zwiększają efektywność I wyniki firmy a </w:t>
+      </w:r>
+      <w:proofErr w:type="spellStart"/>
+      <w:r>
+        <w:rPr>
+          <w:sz w:val="28"/>
+          <w:szCs w:val="28"/>
+          <w:lang w:val="pl-PL"/>
+        </w:rPr>
+        <w:t>zdrugiej</w:t>
+      </w:r>
+      <w:proofErr w:type="spellEnd"/>
+      <w:r>
+        <w:rPr>
+          <w:sz w:val="28"/>
+          <w:szCs w:val="28"/>
+          <w:lang w:val="pl-PL"/>
+        </w:rPr>
+        <w:t xml:space="preserve"> strony trzeba się przystosować do nowych zasad i obyczajów</w:t>
+      </w:r>
+    </w:p>
+    <w:p>
+      <w:pPr>
+        <w:rPr>
+          <w:b/>
+          <w:sz w:val="28"/>
+          <w:szCs w:val="28"/>
+          <w:lang w:val="pl-PL"/>
+        </w:rPr>
+      </w:pPr>
+    </w:p>
+    <w:p>
+      <w:pPr>
+        <w:rPr>
+          <w:b/>
+          <w:sz w:val="28"/>
+          <w:szCs w:val="28"/>
+          <w:lang w:val="pl-PL"/>
+        </w:rPr>
+      </w:pPr>
+      <w:proofErr w:type="spellStart"/>
+      <w:r>
+        <w:rPr>
+          <w:b/>
+          <w:sz w:val="28"/>
+          <w:szCs w:val="28"/>
+          <w:lang w:val="pl-PL"/>
+        </w:rPr>
+        <w:t>Expressing</w:t>
+      </w:r>
+      <w:proofErr w:type="spellEnd"/>
+      <w:r>
+        <w:rPr>
+          <w:b/>
+          <w:sz w:val="28"/>
+          <w:szCs w:val="28"/>
+          <w:lang w:val="pl-PL"/>
+        </w:rPr>
+        <w:t xml:space="preserve"> </w:t>
+      </w:r>
+      <w:proofErr w:type="spellStart"/>
+      <w:r>
+        <w:rPr>
+          <w:b/>
+          <w:sz w:val="28"/>
+          <w:szCs w:val="28"/>
+          <w:lang w:val="pl-PL"/>
+        </w:rPr>
+        <w:t>reason</w:t>
+      </w:r>
+      <w:proofErr w:type="spellEnd"/>
+    </w:p>
+    <w:p>
+      <w:pPr>
+        <w:rPr>
+          <w:sz w:val="28"/>
+          <w:szCs w:val="28"/>
+          <w:lang w:val="pl-PL"/>
+        </w:rPr>
+      </w:pPr>
+      <w:r>
+        <w:rPr>
+          <w:sz w:val="28"/>
+          <w:szCs w:val="28"/>
+          <w:lang w:val="pl-PL"/>
+        </w:rPr>
         <w:lastRenderedPageBreak/>
-        <w:t>discrepancy</w:t>
-      </w:r>
-      <w:proofErr w:type="spellEnd"/>
-    </w:p>
-    <w:p>
-      <w:pPr>
-        <w:rPr>
-          <w:sz w:val="28"/>
-          <w:szCs w:val="28"/>
-          <w:lang w:val="pl-PL"/>
-        </w:rPr>
-      </w:pPr>
-      <w:r>
-        <w:rPr>
-          <w:sz w:val="28"/>
-          <w:szCs w:val="28"/>
-          <w:lang w:val="pl-PL"/>
-        </w:rPr>
-        <w:t>Istnieje ogromna rozbieżność pomiędzy zestawieniem które przygotował mój zastępca a moimi wyliczeniami</w:t>
-      </w:r>
-    </w:p>
-    <w:p>
-      <w:pPr>
-        <w:rPr>
-          <w:b/>
-          <w:sz w:val="28"/>
-          <w:szCs w:val="28"/>
-          <w:lang w:val="pl-PL"/>
-        </w:rPr>
-      </w:pPr>
-      <w:proofErr w:type="spellStart"/>
-      <w:r>
-        <w:rPr>
-          <w:b/>
-          <w:sz w:val="28"/>
-          <w:szCs w:val="28"/>
-          <w:lang w:val="pl-PL"/>
-        </w:rPr>
-        <w:t>Although</w:t>
-      </w:r>
-      <w:proofErr w:type="spellEnd"/>
-      <w:r>
-        <w:rPr>
-          <w:b/>
-          <w:sz w:val="28"/>
-          <w:szCs w:val="28"/>
-          <w:lang w:val="pl-PL"/>
-        </w:rPr>
-        <w:t xml:space="preserve">, win-win </w:t>
-      </w:r>
-      <w:proofErr w:type="spellStart"/>
-      <w:r>
-        <w:rPr>
-          <w:b/>
-          <w:sz w:val="28"/>
-          <w:szCs w:val="28"/>
-          <w:lang w:val="pl-PL"/>
-        </w:rPr>
-        <w:t>situation</w:t>
-      </w:r>
-      <w:proofErr w:type="spellEnd"/>
-    </w:p>
-    <w:p>
-      <w:pPr>
-        <w:rPr>
-          <w:sz w:val="28"/>
-          <w:szCs w:val="28"/>
-          <w:lang w:val="pl-PL"/>
-        </w:rPr>
-      </w:pPr>
-      <w:r>
-        <w:rPr>
-          <w:sz w:val="28"/>
-          <w:szCs w:val="28"/>
-          <w:lang w:val="pl-PL"/>
-        </w:rPr>
-        <w:t>Chociaż nie osiągnęliśmy konsensusu wydaje mi się że w końcu osiągniemy sytuacją w której wygrywają obie strony</w:t>
-      </w:r>
-    </w:p>
-    <w:p>
-      <w:pPr>
-        <w:rPr>
-          <w:b/>
-          <w:sz w:val="28"/>
-          <w:szCs w:val="28"/>
-        </w:rPr>
-      </w:pPr>
-      <w:r>
-        <w:rPr>
-          <w:b/>
-          <w:sz w:val="28"/>
-          <w:szCs w:val="28"/>
-        </w:rPr>
-        <w:t>Despite</w:t>
-      </w:r>
-    </w:p>
-    <w:p>
-      <w:pPr>
-        <w:rPr>
-          <w:sz w:val="28"/>
-          <w:szCs w:val="28"/>
-          <w:lang w:val="pl-PL"/>
-        </w:rPr>
-      </w:pPr>
-      <w:r>
-        <w:rPr>
-          <w:sz w:val="28"/>
-          <w:szCs w:val="28"/>
-          <w:lang w:val="pl-PL"/>
-        </w:rPr>
-        <w:t>Pomimo iż ta decyzja jest nierozważna jestem pewna że konsekwencje będą katastrofalne</w:t>
-      </w:r>
-    </w:p>
-    <w:p>
-      <w:pPr>
-        <w:rPr>
-          <w:b/>
-          <w:sz w:val="28"/>
-          <w:szCs w:val="28"/>
-        </w:rPr>
-      </w:pPr>
-      <w:r>
-        <w:rPr>
-          <w:b/>
-          <w:sz w:val="28"/>
-          <w:szCs w:val="28"/>
-        </w:rPr>
-        <w:t>Nevertheless</w:t>
-      </w:r>
-    </w:p>
-    <w:p>
-      <w:pPr>
-        <w:rPr>
-          <w:sz w:val="28"/>
-          <w:szCs w:val="28"/>
-          <w:lang w:val="pl-PL"/>
-        </w:rPr>
-      </w:pPr>
-      <w:r>
-        <w:rPr>
-          <w:sz w:val="28"/>
-          <w:szCs w:val="28"/>
-          <w:lang w:val="pl-PL"/>
-        </w:rPr>
-        <w:t>Próbowałam złapać go na komórce jednakże cały czas jest nieosiągalny</w:t>
-      </w:r>
-    </w:p>
-    <w:p>
-      <w:pPr>
-        <w:rPr>
-          <w:b/>
-          <w:sz w:val="28"/>
-          <w:szCs w:val="28"/>
-        </w:rPr>
-      </w:pPr>
-      <w:r>
-        <w:rPr>
-          <w:b/>
-          <w:sz w:val="28"/>
-          <w:szCs w:val="28"/>
-        </w:rPr>
-        <w:t>Whereas</w:t>
-      </w:r>
-    </w:p>
-    <w:p>
-      <w:pPr>
-        <w:rPr>
-          <w:sz w:val="28"/>
-          <w:szCs w:val="28"/>
-          <w:lang w:val="pl-PL"/>
-        </w:rPr>
-      </w:pPr>
-      <w:r>
-        <w:rPr>
-          <w:sz w:val="28"/>
-          <w:szCs w:val="28"/>
-          <w:lang w:val="pl-PL"/>
-        </w:rPr>
-        <w:t xml:space="preserve">Wielu moich podwładnych obija się </w:t>
-      </w:r>
-      <w:r>
-        <w:rPr>
-          <w:sz w:val="28"/>
-          <w:szCs w:val="28"/>
-          <w:lang w:val="pl-PL"/>
-        </w:rPr>
-        <w:t xml:space="preserve">podczas gdy ja wkładam wiele wysiłku by </w:t>
-      </w:r>
-      <w:r>
-        <w:rPr>
-          <w:sz w:val="28"/>
-          <w:szCs w:val="28"/>
-          <w:lang w:val="pl-PL"/>
-        </w:rPr>
-        <w:t>skończyć wszystko przed ostatecznym terminem</w:t>
-      </w:r>
-    </w:p>
-    <w:p>
-      <w:pPr>
-        <w:rPr>
-          <w:b/>
-          <w:sz w:val="28"/>
-          <w:szCs w:val="28"/>
-        </w:rPr>
-      </w:pPr>
-      <w:r>
-        <w:rPr>
-          <w:b/>
-          <w:sz w:val="28"/>
-          <w:szCs w:val="28"/>
-        </w:rPr>
-        <w:t>On one hand/On the other hand</w:t>
-      </w:r>
-    </w:p>
-    <w:p>
-      <w:pPr>
-        <w:rPr>
-          <w:sz w:val="28"/>
-          <w:szCs w:val="28"/>
-          <w:lang w:val="pl-PL"/>
-        </w:rPr>
-      </w:pPr>
-      <w:r>
-        <w:rPr>
-          <w:sz w:val="28"/>
-          <w:szCs w:val="28"/>
-          <w:lang w:val="pl-PL"/>
-        </w:rPr>
-        <w:t xml:space="preserve">Z jednej strony  zmiany zwiększają efektywność I wyniki firmy a </w:t>
-      </w:r>
-      <w:proofErr w:type="spellStart"/>
-      <w:r>
-        <w:rPr>
-          <w:sz w:val="28"/>
-          <w:szCs w:val="28"/>
-          <w:lang w:val="pl-PL"/>
-        </w:rPr>
-        <w:t>zdrugiej</w:t>
-      </w:r>
-      <w:proofErr w:type="spellEnd"/>
-      <w:r>
-        <w:rPr>
-          <w:sz w:val="28"/>
-          <w:szCs w:val="28"/>
-          <w:lang w:val="pl-PL"/>
-        </w:rPr>
-        <w:t xml:space="preserve"> strony trzeba się przystosować do nowych zasad i obyczajów</w:t>
-      </w:r>
-    </w:p>
-    <w:p>
-      <w:pPr>
-        <w:rPr>
-          <w:b/>
-          <w:sz w:val="28"/>
-          <w:szCs w:val="28"/>
-        </w:rPr>
-      </w:pPr>
-    </w:p>
-    <w:p>
-      <w:pPr>
-        <w:rPr>
-          <w:b/>
-          <w:sz w:val="28"/>
-          <w:szCs w:val="28"/>
-        </w:rPr>
-      </w:pPr>
-      <w:r>
-        <w:rPr>
-          <w:b/>
-          <w:sz w:val="28"/>
-          <w:szCs w:val="28"/>
-        </w:rPr>
-        <w:t>Expressing reason</w:t>
-      </w:r>
-    </w:p>
-    <w:p>
-      <w:pPr>
-        <w:rPr>
-          <w:sz w:val="28"/>
-          <w:szCs w:val="28"/>
-        </w:rPr>
-      </w:pPr>
-      <w:r>
-        <w:rPr>
-          <w:sz w:val="28"/>
-          <w:szCs w:val="28"/>
-        </w:rPr>
-        <w:t>For this reason</w:t>
-      </w:r>
+        <w:t xml:space="preserve">For </w:t>
+      </w:r>
+      <w:proofErr w:type="spellStart"/>
+      <w:r>
+        <w:rPr>
+          <w:sz w:val="28"/>
+          <w:szCs w:val="28"/>
+          <w:lang w:val="pl-PL"/>
+        </w:rPr>
+        <w:t>this</w:t>
+      </w:r>
+      <w:proofErr w:type="spellEnd"/>
+      <w:r>
+        <w:rPr>
+          <w:sz w:val="28"/>
+          <w:szCs w:val="28"/>
+          <w:lang w:val="pl-PL"/>
+        </w:rPr>
+        <w:t xml:space="preserve"> </w:t>
+      </w:r>
+      <w:proofErr w:type="spellStart"/>
+      <w:r>
+        <w:rPr>
+          <w:sz w:val="28"/>
+          <w:szCs w:val="28"/>
+          <w:lang w:val="pl-PL"/>
+        </w:rPr>
+        <w:t>reason</w:t>
+      </w:r>
+      <w:proofErr w:type="spellEnd"/>
     </w:p>
     <w:p>
       <w:pPr>
@@ -924,16 +1308,29 @@
           <w:b/>
           <w:sz w:val="28"/>
           <w:szCs w:val="28"/>
-        </w:rPr>
-      </w:pPr>
-      <w:r>
-        <w:rPr>
-          <w:b/>
-          <w:sz w:val="28"/>
-          <w:szCs w:val="28"/>
-        </w:rPr>
-        <w:t>As a result</w:t>
-      </w:r>
+          <w:lang w:val="pl-PL"/>
+        </w:rPr>
+      </w:pPr>
+      <w:r>
+        <w:rPr>
+          <w:b/>
+          <w:sz w:val="28"/>
+          <w:szCs w:val="28"/>
+          <w:lang w:val="pl-PL"/>
+        </w:rPr>
+        <w:t xml:space="preserve">As a </w:t>
+      </w:r>
+      <w:proofErr w:type="spellStart"/>
+      <w:r>
+        <w:rPr>
+          <w:b/>
+          <w:sz w:val="28"/>
+          <w:szCs w:val="28"/>
+          <w:lang w:val="pl-PL"/>
+        </w:rPr>
+        <w:t>result</w:t>
+      </w:r>
+      <w:proofErr w:type="spellEnd"/>
     </w:p>
     <w:p>
       <w:pPr>
@@ -958,50 +1355,80 @@
           <w:b/>
           <w:sz w:val="28"/>
           <w:szCs w:val="28"/>
-        </w:rPr>
-      </w:pPr>
-    </w:p>
-    <w:p>
-      <w:pPr>
-        <w:rPr>
-          <w:b/>
-          <w:sz w:val="28"/>
-          <w:szCs w:val="28"/>
-        </w:rPr>
-      </w:pPr>
-      <w:r>
-        <w:rPr>
-          <w:b/>
-          <w:sz w:val="28"/>
-          <w:szCs w:val="28"/>
-        </w:rPr>
-        <w:t>Expressing effect</w:t>
-      </w:r>
-    </w:p>
-    <w:p>
-      <w:pPr>
-        <w:rPr>
-          <w:sz w:val="28"/>
-          <w:szCs w:val="28"/>
-        </w:rPr>
-      </w:pPr>
-    </w:p>
-    <w:p>
-      <w:pPr>
-        <w:rPr>
-          <w:b/>
-          <w:sz w:val="28"/>
-          <w:szCs w:val="28"/>
-        </w:rPr>
-      </w:pPr>
-      <w:r>
-        <w:rPr>
-          <w:b/>
-          <w:sz w:val="28"/>
-          <w:szCs w:val="28"/>
+          <w:lang w:val="pl-PL"/>
+        </w:rPr>
+      </w:pPr>
+    </w:p>
+    <w:p>
+      <w:pPr>
+        <w:rPr>
+          <w:b/>
+          <w:sz w:val="28"/>
+          <w:szCs w:val="28"/>
+          <w:lang w:val="pl-PL"/>
+        </w:rPr>
+      </w:pPr>
+      <w:proofErr w:type="spellStart"/>
+      <w:r>
+        <w:rPr>
+          <w:b/>
+          <w:sz w:val="28"/>
+          <w:szCs w:val="28"/>
+          <w:lang w:val="pl-PL"/>
+        </w:rPr>
+        <w:t>Expressing</w:t>
+      </w:r>
+      <w:proofErr w:type="spellEnd"/>
+      <w:r>
+        <w:rPr>
+          <w:b/>
+          <w:sz w:val="28"/>
+          <w:szCs w:val="28"/>
+          <w:lang w:val="pl-PL"/>
+        </w:rPr>
+        <w:t xml:space="preserve"> </w:t>
+      </w:r>
+      <w:proofErr w:type="spellStart"/>
+      <w:r>
+        <w:rPr>
+          <w:b/>
+          <w:sz w:val="28"/>
+          <w:szCs w:val="28"/>
+          <w:lang w:val="pl-PL"/>
+        </w:rPr>
+        <w:t>effect</w:t>
+      </w:r>
+      <w:proofErr w:type="spellEnd"/>
+    </w:p>
+    <w:p>
+      <w:pPr>
+        <w:rPr>
+          <w:sz w:val="28"/>
+          <w:szCs w:val="28"/>
+          <w:lang w:val="pl-PL"/>
+        </w:rPr>
+      </w:pPr>
+    </w:p>
+    <w:p>
+      <w:pPr>
+        <w:rPr>
+          <w:b/>
+          <w:sz w:val="28"/>
+          <w:szCs w:val="28"/>
+          <w:lang w:val="pl-PL"/>
+        </w:rPr>
+      </w:pPr>
+      <w:proofErr w:type="spellStart"/>
+      <w:r>
+        <w:rPr>
+          <w:b/>
+          <w:sz w:val="28"/>
+          <w:szCs w:val="28"/>
+          <w:lang w:val="pl-PL"/>
         </w:rPr>
         <w:t>Therefore</w:t>
       </w:r>
+      <w:proofErr w:type="spellEnd"/>
     </w:p>
     <w:p>
       <w:pPr>
@@ -1026,16 +1453,20 @@
           <w:b/>
           <w:sz w:val="28"/>
           <w:szCs w:val="28"/>
-        </w:rPr>
-      </w:pPr>
-      <w:r>
-        <w:rPr>
-          <w:b/>
-          <w:sz w:val="28"/>
-          <w:szCs w:val="28"/>
+          <w:lang w:val="pl-PL"/>
+        </w:rPr>
+      </w:pPr>
+      <w:proofErr w:type="spellStart"/>
+      <w:r>
+        <w:rPr>
+          <w:b/>
+          <w:sz w:val="28"/>
+          <w:szCs w:val="28"/>
+          <w:lang w:val="pl-PL"/>
         </w:rPr>
         <w:t>Thus</w:t>
       </w:r>
+      <w:proofErr w:type="spellEnd"/>
     </w:p>
     <w:p>
       <w:pPr>
@@ -1218,16 +1649,20 @@
           <w:b/>
           <w:sz w:val="28"/>
           <w:szCs w:val="28"/>
-        </w:rPr>
-      </w:pPr>
-      <w:r>
-        <w:rPr>
-          <w:b/>
-          <w:sz w:val="28"/>
-          <w:szCs w:val="28"/>
+          <w:lang w:val="pl-PL"/>
+        </w:rPr>
+      </w:pPr>
+      <w:proofErr w:type="spellStart"/>
+      <w:r>
+        <w:rPr>
+          <w:b/>
+          <w:sz w:val="28"/>
+          <w:szCs w:val="28"/>
+          <w:lang w:val="pl-PL"/>
         </w:rPr>
         <w:t>Especially</w:t>
       </w:r>
+      <w:proofErr w:type="spellEnd"/>
     </w:p>
     <w:p>
       <w:pPr>
@@ -1252,16 +1687,30 @@
           <w:b/>
           <w:sz w:val="28"/>
           <w:szCs w:val="28"/>
-        </w:rPr>
-      </w:pPr>
-      <w:r>
-        <w:rPr>
-          <w:b/>
-          <w:sz w:val="28"/>
-          <w:szCs w:val="28"/>
-        </w:rPr>
-        <w:t>In particular</w:t>
-      </w:r>
+          <w:lang w:val="pl-PL"/>
+        </w:rPr>
+      </w:pPr>
+      <w:r>
+        <w:rPr>
+          <w:b/>
+          <w:sz w:val="28"/>
+          <w:szCs w:val="28"/>
+          <w:lang w:val="pl-PL"/>
+        </w:rPr>
+        <w:lastRenderedPageBreak/>
+        <w:t xml:space="preserve">In </w:t>
+      </w:r>
+      <w:proofErr w:type="spellStart"/>
+      <w:r>
+        <w:rPr>
+          <w:b/>
+          <w:sz w:val="28"/>
+          <w:szCs w:val="28"/>
+          <w:lang w:val="pl-PL"/>
+        </w:rPr>
+        <w:t>particular</w:t>
+      </w:r>
+      <w:proofErr w:type="spellEnd"/>
     </w:p>
     <w:p>
       <w:pPr>
@@ -1318,15 +1767,68 @@
           <w:b/>
           <w:sz w:val="28"/>
           <w:szCs w:val="28"/>
-        </w:rPr>
-      </w:pPr>
-      <w:r>
-        <w:rPr>
-          <w:b/>
-          <w:sz w:val="28"/>
-          <w:szCs w:val="28"/>
-        </w:rPr>
-        <w:t>When it comes to</w:t>
+          <w:lang w:val="pl-PL"/>
+        </w:rPr>
+      </w:pPr>
+      <w:proofErr w:type="spellStart"/>
+      <w:r>
+        <w:rPr>
+          <w:b/>
+          <w:sz w:val="28"/>
+          <w:szCs w:val="28"/>
+          <w:lang w:val="pl-PL"/>
+        </w:rPr>
+        <w:t>When</w:t>
+      </w:r>
+      <w:proofErr w:type="spellEnd"/>
+      <w:r>
+        <w:rPr>
+          <w:b/>
+          <w:sz w:val="28"/>
+          <w:szCs w:val="28"/>
+          <w:lang w:val="pl-PL"/>
+        </w:rPr>
+        <w:t xml:space="preserve"> </w:t>
+      </w:r>
+      <w:proofErr w:type="spellStart"/>
+      <w:r>
+        <w:rPr>
+          <w:b/>
+          <w:sz w:val="28"/>
+          <w:szCs w:val="28"/>
+          <w:lang w:val="pl-PL"/>
+        </w:rPr>
+        <w:t>it</w:t>
+      </w:r>
+      <w:proofErr w:type="spellEnd"/>
+      <w:r>
+        <w:rPr>
+          <w:b/>
+          <w:sz w:val="28"/>
+          <w:szCs w:val="28"/>
+          <w:lang w:val="pl-PL"/>
+        </w:rPr>
+        <w:t xml:space="preserve"> </w:t>
+      </w:r>
+      <w:proofErr w:type="spellStart"/>
+      <w:r>
+        <w:rPr>
+          <w:b/>
+          <w:sz w:val="28"/>
+          <w:szCs w:val="28"/>
+          <w:lang w:val="pl-PL"/>
+        </w:rPr>
+        <w:t>comes</w:t>
+      </w:r>
+      <w:proofErr w:type="spellEnd"/>
+      <w:r>
+        <w:rPr>
+          <w:b/>
+          <w:sz w:val="28"/>
+          <w:szCs w:val="28"/>
+          <w:lang w:val="pl-PL"/>
+        </w:rPr>
+        <w:t xml:space="preserve"> to</w:t>
       </w:r>
     </w:p>
     <w:p>
@@ -1433,7 +1935,6 @@
           <w:sz w:val="28"/>
           <w:szCs w:val="28"/>
         </w:rPr>
-        <w:lastRenderedPageBreak/>
         <w:t>As I  have previously stated/mentioned</w:t>
       </w:r>
     </w:p>
@@ -2405,7 +2906,7 @@
 </file>
 
 <file path=customXml/itemProps1.xml><?xml version="1.0" encoding="utf-8"?>
-<ds:datastoreItem xmlns:ds="http://schemas.openxmlformats.org/officeDocument/2006/customXml" ds:itemID="{47FAEF3D-F750-4B51-A3FB-60795ACD35B8}">
+<ds:datastoreItem xmlns:ds="http://schemas.openxmlformats.org/officeDocument/2006/customXml" ds:itemID="{9A23F38D-5CE4-40C8-AF11-F1FF3494477B}">
   <ds:schemaRefs>
     <ds:schemaRef ds:uri="http://schemas.openxmlformats.org/officeDocument/2006/bibliography"/>
   </ds:schemaRefs>

</xml_diff>